<commit_message>
removed statment at the end of the document.
</commit_message>
<xml_diff>
--- a/Unit 0/IntrotoCSSyllabusExample.docx
+++ b/Unit 0/IntrotoCSSyllabusExample.docx
@@ -1,6 +1,6 @@
 
 <file path=word/document.xml><?xml version="1.0" encoding="utf-8"?>
-<w:document xmlns:wpc="http://schemas.microsoft.com/office/word/2010/wordprocessingCanvas" xmlns:cx="http://schemas.microsoft.com/office/drawing/2014/chartex" xmlns:cx1="http://schemas.microsoft.com/office/drawing/2015/9/8/chartex" xmlns:cx2="http://schemas.microsoft.com/office/drawing/2015/10/21/chartex" xmlns:cx3="http://schemas.microsoft.com/office/drawing/2016/5/9/chartex" xmlns:cx4="http://schemas.microsoft.com/office/drawing/2016/5/10/chartex" xmlns:cx5="http://schemas.microsoft.com/office/drawing/2016/5/11/chartex" xmlns:cx6="http://schemas.microsoft.com/office/drawing/2016/5/12/chartex" xmlns:cx7="http://schemas.microsoft.com/office/drawing/2016/5/13/chartex" xmlns:cx8="http://schemas.microsoft.com/office/drawing/2016/5/14/chartex" xmlns:mc="http://schemas.openxmlformats.org/markup-compatibility/2006" xmlns:aink="http://schemas.microsoft.com/office/drawing/2016/ink" xmlns:am3d="http://schemas.microsoft.com/office/drawing/2017/model3d" xmlns:o="urn:schemas-microsoft-com:office:office" xmlns:r="http://schemas.openxmlformats.org/officeDocument/2006/relationships" xmlns:m="http://schemas.openxmlformats.org/officeDocument/2006/math" xmlns:v="urn:schemas-microsoft-com:vml" xmlns:wp14="http://schemas.microsoft.com/office/word/2010/wordprocessingDrawing" xmlns:wp="http://schemas.openxmlformats.org/drawingml/2006/wordprocessingDrawing" xmlns:w10="urn:schemas-microsoft-com:office:word" xmlns:w="http://schemas.openxmlformats.org/wordprocessingml/2006/main" xmlns:w14="http://schemas.microsoft.com/office/word/2010/wordml" xmlns:w15="http://schemas.microsoft.com/office/word/2012/wordml" xmlns:w16cid="http://schemas.microsoft.com/office/word/2016/wordml/cid" xmlns:w16se="http://schemas.microsoft.com/office/word/2015/wordml/symex" xmlns:wpg="http://schemas.microsoft.com/office/word/2010/wordprocessingGroup" xmlns:wpi="http://schemas.microsoft.com/office/word/2010/wordprocessingInk" xmlns:wne="http://schemas.microsoft.com/office/word/2006/wordml" xmlns:wps="http://schemas.microsoft.com/office/word/2010/wordprocessingShape" mc:Ignorable="w14 w15 w16se w16cid wp14">
+<w:document xmlns:wpc="http://schemas.microsoft.com/office/word/2010/wordprocessingCanvas" xmlns:cx="http://schemas.microsoft.com/office/drawing/2014/chartex" xmlns:cx1="http://schemas.microsoft.com/office/drawing/2015/9/8/chartex" xmlns:cx2="http://schemas.microsoft.com/office/drawing/2015/10/21/chartex" xmlns:cx3="http://schemas.microsoft.com/office/drawing/2016/5/9/chartex" xmlns:cx4="http://schemas.microsoft.com/office/drawing/2016/5/10/chartex" xmlns:cx5="http://schemas.microsoft.com/office/drawing/2016/5/11/chartex" xmlns:cx6="http://schemas.microsoft.com/office/drawing/2016/5/12/chartex" xmlns:cx7="http://schemas.microsoft.com/office/drawing/2016/5/13/chartex" xmlns:cx8="http://schemas.microsoft.com/office/drawing/2016/5/14/chartex" xmlns:mc="http://schemas.openxmlformats.org/markup-compatibility/2006" xmlns:aink="http://schemas.microsoft.com/office/drawing/2016/ink" xmlns:am3d="http://schemas.microsoft.com/office/drawing/2017/model3d" xmlns:o="urn:schemas-microsoft-com:office:office" xmlns:r="http://schemas.openxmlformats.org/officeDocument/2006/relationships" xmlns:m="http://schemas.openxmlformats.org/officeDocument/2006/math" xmlns:v="urn:schemas-microsoft-com:vml" xmlns:wp14="http://schemas.microsoft.com/office/word/2010/wordprocessingDrawing" xmlns:wp="http://schemas.openxmlformats.org/drawingml/2006/wordprocessingDrawing" xmlns:w10="urn:schemas-microsoft-com:office:word" xmlns:w="http://schemas.openxmlformats.org/wordprocessingml/2006/main" xmlns:w14="http://schemas.microsoft.com/office/word/2010/wordml" xmlns:w15="http://schemas.microsoft.com/office/word/2012/wordml" xmlns:w16cex="http://schemas.microsoft.com/office/word/2018/wordml/cex" xmlns:w16cid="http://schemas.microsoft.com/office/word/2016/wordml/cid" xmlns:w16="http://schemas.microsoft.com/office/word/2018/wordml" xmlns:w16sdtdh="http://schemas.microsoft.com/office/word/2020/wordml/sdtdatahash" xmlns:w16se="http://schemas.microsoft.com/office/word/2015/wordml/symex" xmlns:wpg="http://schemas.microsoft.com/office/word/2010/wordprocessingGroup" xmlns:wpi="http://schemas.microsoft.com/office/word/2010/wordprocessingInk" xmlns:wne="http://schemas.microsoft.com/office/word/2006/wordml" xmlns:wps="http://schemas.microsoft.com/office/word/2010/wordprocessingShape" mc:Ignorable="w14 w15 w16se w16cid w16 w16cex w16sdtdh wp14">
   <w:body>
     <w:p>
       <w:pPr>
@@ -189,8 +189,6 @@
         </w:rPr>
         <w:t>Volunteer Teacher:</w:t>
       </w:r>
-      <w:bookmarkStart w:id="0" w:name="_GoBack"/>
-      <w:bookmarkEnd w:id="0"/>
     </w:p>
     <w:p>
       <w:pPr>
@@ -924,12 +922,12 @@
           <w:szCs w:val="24"/>
         </w:rPr>
       </w:pPr>
-      <w:bookmarkStart w:id="1" w:name="unit1:snapbasics"/>
-      <w:bookmarkStart w:id="2" w:name="introcscurriculummap/unit1:snapbasics"/>
-      <w:bookmarkStart w:id="3" w:name="toc1.2"/>
+      <w:bookmarkStart w:id="0" w:name="unit1:snapbasics"/>
+      <w:bookmarkStart w:id="1" w:name="introcscurriculummap/unit1:snapbasics"/>
+      <w:bookmarkStart w:id="2" w:name="toc1.2"/>
+      <w:bookmarkEnd w:id="0"/>
       <w:bookmarkEnd w:id="1"/>
       <w:bookmarkEnd w:id="2"/>
-      <w:bookmarkEnd w:id="3"/>
       <w:r>
         <w:rPr>
           <w:sz w:val="24"/>
@@ -1116,12 +1114,12 @@
           <w:szCs w:val="24"/>
         </w:rPr>
       </w:pPr>
-      <w:bookmarkStart w:id="4" w:name="unit2:loop-de-loop"/>
-      <w:bookmarkStart w:id="5" w:name="introcscurriculummap/unit2:loop-de-loop"/>
-      <w:bookmarkStart w:id="6" w:name="toc1.3"/>
+      <w:bookmarkStart w:id="3" w:name="unit2:loop-de-loop"/>
+      <w:bookmarkStart w:id="4" w:name="introcscurriculummap/unit2:loop-de-loop"/>
+      <w:bookmarkStart w:id="5" w:name="toc1.3"/>
+      <w:bookmarkEnd w:id="3"/>
       <w:bookmarkEnd w:id="4"/>
       <w:bookmarkEnd w:id="5"/>
-      <w:bookmarkEnd w:id="6"/>
       <w:r>
         <w:rPr>
           <w:sz w:val="24"/>
@@ -1327,12 +1325,12 @@
           <w:szCs w:val="24"/>
         </w:rPr>
       </w:pPr>
-      <w:bookmarkStart w:id="7" w:name="unit3:variablesandcustomization"/>
-      <w:bookmarkStart w:id="8" w:name="introcscurriculummap/unit3:variablesandc"/>
-      <w:bookmarkStart w:id="9" w:name="toc1.4"/>
+      <w:bookmarkStart w:id="6" w:name="unit3:variablesandcustomization"/>
+      <w:bookmarkStart w:id="7" w:name="introcscurriculummap/unit3:variablesandc"/>
+      <w:bookmarkStart w:id="8" w:name="toc1.4"/>
+      <w:bookmarkEnd w:id="6"/>
       <w:bookmarkEnd w:id="7"/>
       <w:bookmarkEnd w:id="8"/>
-      <w:bookmarkEnd w:id="9"/>
       <w:r>
         <w:rPr>
           <w:sz w:val="24"/>
@@ -1515,12 +1513,12 @@
           <w:szCs w:val="24"/>
         </w:rPr>
       </w:pPr>
-      <w:bookmarkStart w:id="10" w:name="unit4:lists"/>
-      <w:bookmarkStart w:id="11" w:name="introcscurriculummap/unit4:lists"/>
-      <w:bookmarkStart w:id="12" w:name="toc1.5"/>
+      <w:bookmarkStart w:id="9" w:name="unit4:lists"/>
+      <w:bookmarkStart w:id="10" w:name="introcscurriculummap/unit4:lists"/>
+      <w:bookmarkStart w:id="11" w:name="toc1.5"/>
+      <w:bookmarkEnd w:id="9"/>
       <w:bookmarkEnd w:id="10"/>
       <w:bookmarkEnd w:id="11"/>
-      <w:bookmarkEnd w:id="12"/>
       <w:r>
         <w:rPr>
           <w:sz w:val="24"/>
@@ -1833,12 +1831,12 @@
           <w:szCs w:val="24"/>
         </w:rPr>
       </w:pPr>
-      <w:bookmarkStart w:id="13" w:name="unit5:cloning"/>
-      <w:bookmarkStart w:id="14" w:name="introcscurriculummap/unit5:cloning"/>
-      <w:bookmarkStart w:id="15" w:name="toc1.6"/>
+      <w:bookmarkStart w:id="12" w:name="unit5:cloning"/>
+      <w:bookmarkStart w:id="13" w:name="introcscurriculummap/unit5:cloning"/>
+      <w:bookmarkStart w:id="14" w:name="toc1.6"/>
+      <w:bookmarkEnd w:id="12"/>
       <w:bookmarkEnd w:id="13"/>
       <w:bookmarkEnd w:id="14"/>
-      <w:bookmarkEnd w:id="15"/>
       <w:r>
         <w:rPr>
           <w:sz w:val="24"/>
@@ -2002,12 +2000,12 @@
           <w:szCs w:val="24"/>
         </w:rPr>
       </w:pPr>
-      <w:bookmarkStart w:id="16" w:name="unit6:finalproject"/>
-      <w:bookmarkStart w:id="17" w:name="introcscurriculummap/unit6:finalproject"/>
-      <w:bookmarkStart w:id="18" w:name="toc1.7"/>
+      <w:bookmarkStart w:id="15" w:name="unit6:finalproject"/>
+      <w:bookmarkStart w:id="16" w:name="introcscurriculummap/unit6:finalproject"/>
+      <w:bookmarkStart w:id="17" w:name="toc1.7"/>
+      <w:bookmarkEnd w:id="15"/>
       <w:bookmarkEnd w:id="16"/>
       <w:bookmarkEnd w:id="17"/>
-      <w:bookmarkEnd w:id="18"/>
       <w:r>
         <w:rPr>
           <w:sz w:val="24"/>
@@ -2601,8 +2599,8 @@
           <w:rFonts w:ascii="Segoe UI" w:hAnsi="Segoe UI"/>
         </w:rPr>
       </w:pPr>
-      <w:bookmarkStart w:id="19" w:name="%5Bunit2map-datatypesandconditionals%5D("/>
-      <w:bookmarkEnd w:id="19"/>
+      <w:bookmarkStart w:id="18" w:name="%5Bunit2map-datatypesandconditionals%5D("/>
+      <w:bookmarkEnd w:id="18"/>
       <w:r>
         <w:t>Unit 2 Map - Data Types and Conditionals</w:t>
       </w:r>
@@ -3041,8 +3039,8 @@
       <w:pPr>
         <w:pStyle w:val="Heading3"/>
       </w:pPr>
-      <w:bookmarkStart w:id="20" w:name="%5Bunit3map-functions%5D(units/3_unit/un"/>
-      <w:bookmarkEnd w:id="20"/>
+      <w:bookmarkStart w:id="19" w:name="%5Bunit3map-functions%5D(units/3_unit/un"/>
+      <w:bookmarkEnd w:id="19"/>
       <w:r>
         <w:t>Unit 3 Map - Functions</w:t>
       </w:r>
@@ -3342,8 +3340,8 @@
       <w:pPr>
         <w:pStyle w:val="Heading3"/>
       </w:pPr>
-      <w:bookmarkStart w:id="21" w:name="%5Bunit4map-nestedloopsandlists%5D(units"/>
-      <w:bookmarkEnd w:id="21"/>
+      <w:bookmarkStart w:id="20" w:name="%5Bunit4map-nestedloopsandlists%5D(units"/>
+      <w:bookmarkEnd w:id="20"/>
       <w:r>
         <w:t>Unit 4 Map - Nested Loops and Lists</w:t>
       </w:r>
@@ -3598,8 +3596,8 @@
           <w:rFonts w:ascii="Segoe UI" w:hAnsi="Segoe UI"/>
         </w:rPr>
       </w:pPr>
-      <w:bookmarkStart w:id="22" w:name="%5Bunit5map(optional)-musicprogramming%5"/>
-      <w:bookmarkEnd w:id="22"/>
+      <w:bookmarkStart w:id="21" w:name="%5Bunit5map(optional)-musicprogramming%5"/>
+      <w:bookmarkEnd w:id="21"/>
       <w:r>
         <w:t>Unit 5 Map (Optional) - Music Programming</w:t>
       </w:r>
@@ -3887,8 +3885,8 @@
       <w:pPr>
         <w:pStyle w:val="Heading3"/>
       </w:pPr>
-      <w:bookmarkStart w:id="23" w:name="%5Bunit6map-dictionaries%5D(units/6_unit"/>
-      <w:bookmarkEnd w:id="23"/>
+      <w:bookmarkStart w:id="22" w:name="%5Bunit6map-dictionaries%5D(units/6_unit"/>
+      <w:bookmarkEnd w:id="22"/>
       <w:r>
         <w:rPr>
           <w:rStyle w:val="Hyperlink"/>
@@ -4092,10 +4090,10 @@
         </w:tc>
       </w:tr>
     </w:tbl>
-    <w:bookmarkStart w:id="24" w:name="%5Bunit7map-introductiontoobjectoriented"/>
-    <w:bookmarkStart w:id="25" w:name="toc1.8"/>
+    <w:bookmarkStart w:id="23" w:name="%5Bunit7map-introductiontoobjectoriented"/>
+    <w:bookmarkStart w:id="24" w:name="toc1.8"/>
+    <w:bookmarkEnd w:id="23"/>
     <w:bookmarkEnd w:id="24"/>
-    <w:bookmarkEnd w:id="25"/>
     <w:p>
       <w:pPr>
         <w:pStyle w:val="Heading3"/>
@@ -4404,12 +4402,12 @@
           <w:rFonts w:ascii="Segoe UI" w:hAnsi="Segoe UI"/>
         </w:rPr>
       </w:pPr>
-      <w:bookmarkStart w:id="26" w:name="%5Bunit8map-finalproject%5D(units/8_unit"/>
-      <w:bookmarkStart w:id="27" w:name="2ndsemester-introductiontocomputerscienc"/>
-      <w:bookmarkStart w:id="28" w:name="toc1.9"/>
+      <w:bookmarkStart w:id="25" w:name="%5Bunit8map-finalproject%5D(units/8_unit"/>
+      <w:bookmarkStart w:id="26" w:name="2ndsemester-introductiontocomputerscienc"/>
+      <w:bookmarkStart w:id="27" w:name="toc1.9"/>
+      <w:bookmarkEnd w:id="25"/>
       <w:bookmarkEnd w:id="26"/>
       <w:bookmarkEnd w:id="27"/>
-      <w:bookmarkEnd w:id="28"/>
       <w:r>
         <w:t>Unit 8 Map - Final Project</w:t>
       </w:r>
@@ -4614,8 +4612,8 @@
       <w:pPr>
         <w:pStyle w:val="Heading3"/>
       </w:pPr>
-      <w:bookmarkStart w:id="29" w:name="_Toc514942514"/>
-      <w:bookmarkStart w:id="30" w:name="_Toc515042132"/>
+      <w:bookmarkStart w:id="28" w:name="_Toc514942514"/>
+      <w:bookmarkStart w:id="29" w:name="_Toc515042132"/>
       <w:r>
         <w:rPr>
           <w:rStyle w:val="Heading2Char"/>
@@ -4626,8 +4624,8 @@
         </w:rPr>
         <w:t>Grading Policy</w:t>
       </w:r>
+      <w:bookmarkEnd w:id="28"/>
       <w:bookmarkEnd w:id="29"/>
-      <w:bookmarkEnd w:id="30"/>
     </w:p>
     <w:p>
       <w:pPr>
@@ -5040,7 +5038,7 @@
       <w:pPr>
         <w:pStyle w:val="Heading3"/>
       </w:pPr>
-      <w:bookmarkStart w:id="31" w:name="_Hlk515007488"/>
+      <w:bookmarkStart w:id="30" w:name="_Hlk515007488"/>
       <w:r>
         <w:t>CS Culture Days</w:t>
       </w:r>
@@ -5139,7 +5137,7 @@
         </w:rPr>
         <w:t>How will the team tie current events in computer science into the classroom?</w:t>
       </w:r>
-      <w:bookmarkEnd w:id="31"/>
+      <w:bookmarkEnd w:id="30"/>
     </w:p>
     <w:p>
       <w:pPr>
@@ -6544,25 +6542,6 @@
           <w:szCs w:val="22"/>
         </w:rPr>
       </w:pPr>
-    </w:p>
-    <w:p>
-      <w:pPr>
-        <w:spacing w:line="276" w:lineRule="auto"/>
-        <w:rPr>
-          <w:rFonts w:eastAsia="Arial" w:cstheme="minorHAnsi"/>
-          <w:sz w:val="22"/>
-          <w:szCs w:val="22"/>
-        </w:rPr>
-      </w:pPr>
-      <w:r>
-        <w:rPr>
-          <w:rFonts w:eastAsia="Arial" w:cstheme="minorHAnsi"/>
-          <w:color w:val="1A1A1A"/>
-          <w:sz w:val="22"/>
-          <w:szCs w:val="22"/>
-        </w:rPr>
-        <w:t>For Spanish speakers: Si desea que le mande información en español, por favor marque X.  _________</w:t>
-      </w:r>
     </w:p>
     <w:p>
       <w:pPr>
@@ -6584,7 +6563,7 @@
 </file>
 
 <file path=word/endnotes.xml><?xml version="1.0" encoding="utf-8"?>
-<w:endnotes xmlns:wpc="http://schemas.microsoft.com/office/word/2010/wordprocessingCanvas" xmlns:cx="http://schemas.microsoft.com/office/drawing/2014/chartex" xmlns:cx1="http://schemas.microsoft.com/office/drawing/2015/9/8/chartex" xmlns:cx2="http://schemas.microsoft.com/office/drawing/2015/10/21/chartex" xmlns:cx3="http://schemas.microsoft.com/office/drawing/2016/5/9/chartex" xmlns:cx4="http://schemas.microsoft.com/office/drawing/2016/5/10/chartex" xmlns:cx5="http://schemas.microsoft.com/office/drawing/2016/5/11/chartex" xmlns:cx6="http://schemas.microsoft.com/office/drawing/2016/5/12/chartex" xmlns:cx7="http://schemas.microsoft.com/office/drawing/2016/5/13/chartex" xmlns:cx8="http://schemas.microsoft.com/office/drawing/2016/5/14/chartex" xmlns:mc="http://schemas.openxmlformats.org/markup-compatibility/2006" xmlns:aink="http://schemas.microsoft.com/office/drawing/2016/ink" xmlns:am3d="http://schemas.microsoft.com/office/drawing/2017/model3d" xmlns:o="urn:schemas-microsoft-com:office:office" xmlns:r="http://schemas.openxmlformats.org/officeDocument/2006/relationships" xmlns:m="http://schemas.openxmlformats.org/officeDocument/2006/math" xmlns:v="urn:schemas-microsoft-com:vml" xmlns:wp14="http://schemas.microsoft.com/office/word/2010/wordprocessingDrawing" xmlns:wp="http://schemas.openxmlformats.org/drawingml/2006/wordprocessingDrawing" xmlns:w10="urn:schemas-microsoft-com:office:word" xmlns:w="http://schemas.openxmlformats.org/wordprocessingml/2006/main" xmlns:w14="http://schemas.microsoft.com/office/word/2010/wordml" xmlns:w15="http://schemas.microsoft.com/office/word/2012/wordml" xmlns:w16cid="http://schemas.microsoft.com/office/word/2016/wordml/cid" xmlns:w16se="http://schemas.microsoft.com/office/word/2015/wordml/symex" xmlns:wpg="http://schemas.microsoft.com/office/word/2010/wordprocessingGroup" xmlns:wpi="http://schemas.microsoft.com/office/word/2010/wordprocessingInk" xmlns:wne="http://schemas.microsoft.com/office/word/2006/wordml" xmlns:wps="http://schemas.microsoft.com/office/word/2010/wordprocessingShape" mc:Ignorable="w14 w15 w16se w16cid wp14">
+<w:endnotes xmlns:wpc="http://schemas.microsoft.com/office/word/2010/wordprocessingCanvas" xmlns:cx="http://schemas.microsoft.com/office/drawing/2014/chartex" xmlns:cx1="http://schemas.microsoft.com/office/drawing/2015/9/8/chartex" xmlns:cx2="http://schemas.microsoft.com/office/drawing/2015/10/21/chartex" xmlns:cx3="http://schemas.microsoft.com/office/drawing/2016/5/9/chartex" xmlns:cx4="http://schemas.microsoft.com/office/drawing/2016/5/10/chartex" xmlns:cx5="http://schemas.microsoft.com/office/drawing/2016/5/11/chartex" xmlns:cx6="http://schemas.microsoft.com/office/drawing/2016/5/12/chartex" xmlns:cx7="http://schemas.microsoft.com/office/drawing/2016/5/13/chartex" xmlns:cx8="http://schemas.microsoft.com/office/drawing/2016/5/14/chartex" xmlns:mc="http://schemas.openxmlformats.org/markup-compatibility/2006" xmlns:aink="http://schemas.microsoft.com/office/drawing/2016/ink" xmlns:am3d="http://schemas.microsoft.com/office/drawing/2017/model3d" xmlns:o="urn:schemas-microsoft-com:office:office" xmlns:r="http://schemas.openxmlformats.org/officeDocument/2006/relationships" xmlns:m="http://schemas.openxmlformats.org/officeDocument/2006/math" xmlns:v="urn:schemas-microsoft-com:vml" xmlns:wp14="http://schemas.microsoft.com/office/word/2010/wordprocessingDrawing" xmlns:wp="http://schemas.openxmlformats.org/drawingml/2006/wordprocessingDrawing" xmlns:w10="urn:schemas-microsoft-com:office:word" xmlns:w="http://schemas.openxmlformats.org/wordprocessingml/2006/main" xmlns:w14="http://schemas.microsoft.com/office/word/2010/wordml" xmlns:w15="http://schemas.microsoft.com/office/word/2012/wordml" xmlns:w16cex="http://schemas.microsoft.com/office/word/2018/wordml/cex" xmlns:w16cid="http://schemas.microsoft.com/office/word/2016/wordml/cid" xmlns:w16="http://schemas.microsoft.com/office/word/2018/wordml" xmlns:w16sdtdh="http://schemas.microsoft.com/office/word/2020/wordml/sdtdatahash" xmlns:w16se="http://schemas.microsoft.com/office/word/2015/wordml/symex" xmlns:wpg="http://schemas.microsoft.com/office/word/2010/wordprocessingGroup" xmlns:wpi="http://schemas.microsoft.com/office/word/2010/wordprocessingInk" xmlns:wne="http://schemas.microsoft.com/office/word/2006/wordml" xmlns:wps="http://schemas.microsoft.com/office/word/2010/wordprocessingShape" mc:Ignorable="w14 w15 w16se w16cid w16 w16cex w16sdtdh wp14">
   <w:endnote w:type="separator" w:id="-1">
     <w:p>
       <w:r>
@@ -6603,7 +6582,7 @@
 </file>
 
 <file path=word/footnotes.xml><?xml version="1.0" encoding="utf-8"?>
-<w:footnotes xmlns:wpc="http://schemas.microsoft.com/office/word/2010/wordprocessingCanvas" xmlns:cx="http://schemas.microsoft.com/office/drawing/2014/chartex" xmlns:cx1="http://schemas.microsoft.com/office/drawing/2015/9/8/chartex" xmlns:cx2="http://schemas.microsoft.com/office/drawing/2015/10/21/chartex" xmlns:cx3="http://schemas.microsoft.com/office/drawing/2016/5/9/chartex" xmlns:cx4="http://schemas.microsoft.com/office/drawing/2016/5/10/chartex" xmlns:cx5="http://schemas.microsoft.com/office/drawing/2016/5/11/chartex" xmlns:cx6="http://schemas.microsoft.com/office/drawing/2016/5/12/chartex" xmlns:cx7="http://schemas.microsoft.com/office/drawing/2016/5/13/chartex" xmlns:cx8="http://schemas.microsoft.com/office/drawing/2016/5/14/chartex" xmlns:mc="http://schemas.openxmlformats.org/markup-compatibility/2006" xmlns:aink="http://schemas.microsoft.com/office/drawing/2016/ink" xmlns:am3d="http://schemas.microsoft.com/office/drawing/2017/model3d" xmlns:o="urn:schemas-microsoft-com:office:office" xmlns:r="http://schemas.openxmlformats.org/officeDocument/2006/relationships" xmlns:m="http://schemas.openxmlformats.org/officeDocument/2006/math" xmlns:v="urn:schemas-microsoft-com:vml" xmlns:wp14="http://schemas.microsoft.com/office/word/2010/wordprocessingDrawing" xmlns:wp="http://schemas.openxmlformats.org/drawingml/2006/wordprocessingDrawing" xmlns:w10="urn:schemas-microsoft-com:office:word" xmlns:w="http://schemas.openxmlformats.org/wordprocessingml/2006/main" xmlns:w14="http://schemas.microsoft.com/office/word/2010/wordml" xmlns:w15="http://schemas.microsoft.com/office/word/2012/wordml" xmlns:w16cid="http://schemas.microsoft.com/office/word/2016/wordml/cid" xmlns:w16se="http://schemas.microsoft.com/office/word/2015/wordml/symex" xmlns:wpg="http://schemas.microsoft.com/office/word/2010/wordprocessingGroup" xmlns:wpi="http://schemas.microsoft.com/office/word/2010/wordprocessingInk" xmlns:wne="http://schemas.microsoft.com/office/word/2006/wordml" xmlns:wps="http://schemas.microsoft.com/office/word/2010/wordprocessingShape" mc:Ignorable="w14 w15 w16se w16cid wp14">
+<w:footnotes xmlns:wpc="http://schemas.microsoft.com/office/word/2010/wordprocessingCanvas" xmlns:cx="http://schemas.microsoft.com/office/drawing/2014/chartex" xmlns:cx1="http://schemas.microsoft.com/office/drawing/2015/9/8/chartex" xmlns:cx2="http://schemas.microsoft.com/office/drawing/2015/10/21/chartex" xmlns:cx3="http://schemas.microsoft.com/office/drawing/2016/5/9/chartex" xmlns:cx4="http://schemas.microsoft.com/office/drawing/2016/5/10/chartex" xmlns:cx5="http://schemas.microsoft.com/office/drawing/2016/5/11/chartex" xmlns:cx6="http://schemas.microsoft.com/office/drawing/2016/5/12/chartex" xmlns:cx7="http://schemas.microsoft.com/office/drawing/2016/5/13/chartex" xmlns:cx8="http://schemas.microsoft.com/office/drawing/2016/5/14/chartex" xmlns:mc="http://schemas.openxmlformats.org/markup-compatibility/2006" xmlns:aink="http://schemas.microsoft.com/office/drawing/2016/ink" xmlns:am3d="http://schemas.microsoft.com/office/drawing/2017/model3d" xmlns:o="urn:schemas-microsoft-com:office:office" xmlns:r="http://schemas.openxmlformats.org/officeDocument/2006/relationships" xmlns:m="http://schemas.openxmlformats.org/officeDocument/2006/math" xmlns:v="urn:schemas-microsoft-com:vml" xmlns:wp14="http://schemas.microsoft.com/office/word/2010/wordprocessingDrawing" xmlns:wp="http://schemas.openxmlformats.org/drawingml/2006/wordprocessingDrawing" xmlns:w10="urn:schemas-microsoft-com:office:word" xmlns:w="http://schemas.openxmlformats.org/wordprocessingml/2006/main" xmlns:w14="http://schemas.microsoft.com/office/word/2010/wordml" xmlns:w15="http://schemas.microsoft.com/office/word/2012/wordml" xmlns:w16cex="http://schemas.microsoft.com/office/word/2018/wordml/cex" xmlns:w16cid="http://schemas.microsoft.com/office/word/2016/wordml/cid" xmlns:w16="http://schemas.microsoft.com/office/word/2018/wordml" xmlns:w16sdtdh="http://schemas.microsoft.com/office/word/2020/wordml/sdtdatahash" xmlns:w16se="http://schemas.microsoft.com/office/word/2015/wordml/symex" xmlns:wpg="http://schemas.microsoft.com/office/word/2010/wordprocessingGroup" xmlns:wpi="http://schemas.microsoft.com/office/word/2010/wordprocessingInk" xmlns:wne="http://schemas.microsoft.com/office/word/2006/wordml" xmlns:wps="http://schemas.microsoft.com/office/word/2010/wordprocessingShape" mc:Ignorable="w14 w15 w16se w16cid w16 w16cex w16sdtdh wp14">
   <w:footnote w:type="separator" w:id="-1">
     <w:p>
       <w:r>
@@ -6622,7 +6601,7 @@
 </file>
 
 <file path=word/numbering.xml><?xml version="1.0" encoding="utf-8"?>
-<w:numbering xmlns:wpc="http://schemas.microsoft.com/office/word/2010/wordprocessingCanvas" xmlns:cx="http://schemas.microsoft.com/office/drawing/2014/chartex" xmlns:cx1="http://schemas.microsoft.com/office/drawing/2015/9/8/chartex" xmlns:cx2="http://schemas.microsoft.com/office/drawing/2015/10/21/chartex" xmlns:cx3="http://schemas.microsoft.com/office/drawing/2016/5/9/chartex" xmlns:cx4="http://schemas.microsoft.com/office/drawing/2016/5/10/chartex" xmlns:cx5="http://schemas.microsoft.com/office/drawing/2016/5/11/chartex" xmlns:cx6="http://schemas.microsoft.com/office/drawing/2016/5/12/chartex" xmlns:cx7="http://schemas.microsoft.com/office/drawing/2016/5/13/chartex" xmlns:cx8="http://schemas.microsoft.com/office/drawing/2016/5/14/chartex" xmlns:mc="http://schemas.openxmlformats.org/markup-compatibility/2006" xmlns:aink="http://schemas.microsoft.com/office/drawing/2016/ink" xmlns:am3d="http://schemas.microsoft.com/office/drawing/2017/model3d" xmlns:o="urn:schemas-microsoft-com:office:office" xmlns:r="http://schemas.openxmlformats.org/officeDocument/2006/relationships" xmlns:m="http://schemas.openxmlformats.org/officeDocument/2006/math" xmlns:v="urn:schemas-microsoft-com:vml" xmlns:wp14="http://schemas.microsoft.com/office/word/2010/wordprocessingDrawing" xmlns:wp="http://schemas.openxmlformats.org/drawingml/2006/wordprocessingDrawing" xmlns:w10="urn:schemas-microsoft-com:office:word" xmlns:w="http://schemas.openxmlformats.org/wordprocessingml/2006/main" xmlns:w14="http://schemas.microsoft.com/office/word/2010/wordml" xmlns:w15="http://schemas.microsoft.com/office/word/2012/wordml" xmlns:w16cid="http://schemas.microsoft.com/office/word/2016/wordml/cid" xmlns:w16se="http://schemas.microsoft.com/office/word/2015/wordml/symex" xmlns:wpg="http://schemas.microsoft.com/office/word/2010/wordprocessingGroup" xmlns:wpi="http://schemas.microsoft.com/office/word/2010/wordprocessingInk" xmlns:wne="http://schemas.microsoft.com/office/word/2006/wordml" xmlns:wps="http://schemas.microsoft.com/office/word/2010/wordprocessingShape" mc:Ignorable="w14 w15 w16se w16cid wp14">
+<w:numbering xmlns:wpc="http://schemas.microsoft.com/office/word/2010/wordprocessingCanvas" xmlns:cx="http://schemas.microsoft.com/office/drawing/2014/chartex" xmlns:cx1="http://schemas.microsoft.com/office/drawing/2015/9/8/chartex" xmlns:cx2="http://schemas.microsoft.com/office/drawing/2015/10/21/chartex" xmlns:cx3="http://schemas.microsoft.com/office/drawing/2016/5/9/chartex" xmlns:cx4="http://schemas.microsoft.com/office/drawing/2016/5/10/chartex" xmlns:cx5="http://schemas.microsoft.com/office/drawing/2016/5/11/chartex" xmlns:cx6="http://schemas.microsoft.com/office/drawing/2016/5/12/chartex" xmlns:cx7="http://schemas.microsoft.com/office/drawing/2016/5/13/chartex" xmlns:cx8="http://schemas.microsoft.com/office/drawing/2016/5/14/chartex" xmlns:mc="http://schemas.openxmlformats.org/markup-compatibility/2006" xmlns:aink="http://schemas.microsoft.com/office/drawing/2016/ink" xmlns:am3d="http://schemas.microsoft.com/office/drawing/2017/model3d" xmlns:o="urn:schemas-microsoft-com:office:office" xmlns:r="http://schemas.openxmlformats.org/officeDocument/2006/relationships" xmlns:m="http://schemas.openxmlformats.org/officeDocument/2006/math" xmlns:v="urn:schemas-microsoft-com:vml" xmlns:wp14="http://schemas.microsoft.com/office/word/2010/wordprocessingDrawing" xmlns:wp="http://schemas.openxmlformats.org/drawingml/2006/wordprocessingDrawing" xmlns:w10="urn:schemas-microsoft-com:office:word" xmlns:w="http://schemas.openxmlformats.org/wordprocessingml/2006/main" xmlns:w14="http://schemas.microsoft.com/office/word/2010/wordml" xmlns:w15="http://schemas.microsoft.com/office/word/2012/wordml" xmlns:w16cex="http://schemas.microsoft.com/office/word/2018/wordml/cex" xmlns:w16cid="http://schemas.microsoft.com/office/word/2016/wordml/cid" xmlns:w16="http://schemas.microsoft.com/office/word/2018/wordml" xmlns:w16sdtdh="http://schemas.microsoft.com/office/word/2020/wordml/sdtdatahash" xmlns:w16se="http://schemas.microsoft.com/office/word/2015/wordml/symex" xmlns:wpg="http://schemas.microsoft.com/office/word/2010/wordprocessingGroup" xmlns:wpi="http://schemas.microsoft.com/office/word/2010/wordprocessingInk" xmlns:wne="http://schemas.microsoft.com/office/word/2006/wordml" xmlns:wps="http://schemas.microsoft.com/office/word/2010/wordprocessingShape" mc:Ignorable="w14 w15 w16se w16cid w16 w16cex w16sdtdh wp14">
   <w:abstractNum w:abstractNumId="0" w15:restartNumberingAfterBreak="0">
     <w:nsid w:val="00880C22"/>
     <w:multiLevelType w:val="hybridMultilevel"/>
@@ -8429,7 +8408,7 @@
 </file>
 
 <file path=word/styles.xml><?xml version="1.0" encoding="utf-8"?>
-<w:styles xmlns:mc="http://schemas.openxmlformats.org/markup-compatibility/2006" xmlns:r="http://schemas.openxmlformats.org/officeDocument/2006/relationships" xmlns:w="http://schemas.openxmlformats.org/wordprocessingml/2006/main" xmlns:w14="http://schemas.microsoft.com/office/word/2010/wordml" xmlns:w15="http://schemas.microsoft.com/office/word/2012/wordml" xmlns:w16cid="http://schemas.microsoft.com/office/word/2016/wordml/cid" xmlns:w16se="http://schemas.microsoft.com/office/word/2015/wordml/symex" mc:Ignorable="w14 w15 w16se w16cid">
+<w:styles xmlns:mc="http://schemas.openxmlformats.org/markup-compatibility/2006" xmlns:r="http://schemas.openxmlformats.org/officeDocument/2006/relationships" xmlns:w="http://schemas.openxmlformats.org/wordprocessingml/2006/main" xmlns:w14="http://schemas.microsoft.com/office/word/2010/wordml" xmlns:w15="http://schemas.microsoft.com/office/word/2012/wordml" xmlns:w16cex="http://schemas.microsoft.com/office/word/2018/wordml/cex" xmlns:w16cid="http://schemas.microsoft.com/office/word/2016/wordml/cid" xmlns:w16="http://schemas.microsoft.com/office/word/2018/wordml" xmlns:w16sdtdh="http://schemas.microsoft.com/office/word/2020/wordml/sdtdatahash" xmlns:w16se="http://schemas.microsoft.com/office/word/2015/wordml/symex" mc:Ignorable="w14 w15 w16se w16cid w16 w16cex w16sdtdh">
   <w:docDefaults>
     <w:rPrDefault>
       <w:rPr>
@@ -9860,6 +9839,21 @@
 </file>
 
 <file path=customXml/item1.xml><?xml version="1.0" encoding="utf-8"?>
+<p:properties xmlns:p="http://schemas.microsoft.com/office/2006/metadata/properties" xmlns:xsi="http://www.w3.org/2001/XMLSchema-instance" xmlns:pc="http://schemas.microsoft.com/office/infopath/2007/PartnerControls">
+  <documentManagement/>
+</p:properties>
+</file>
+
+<file path=customXml/item2.xml><?xml version="1.0" encoding="utf-8"?>
+<?mso-contentType ?>
+<FormTemplates xmlns="http://schemas.microsoft.com/sharepoint/v3/contenttype/forms">
+  <Display>DocumentLibraryForm</Display>
+  <Edit>DocumentLibraryForm</Edit>
+  <New>DocumentLibraryForm</New>
+</FormTemplates>
+</file>
+
+<file path=customXml/item3.xml><?xml version="1.0" encoding="utf-8"?>
 <ct:contentTypeSchema xmlns:ct="http://schemas.microsoft.com/office/2006/metadata/contentType" xmlns:ma="http://schemas.microsoft.com/office/2006/metadata/properties/metaAttributes" ct:_="" ma:_="" ma:contentTypeName="Document" ma:contentTypeID="0x010100DF9409B26C040349AE64C9B2DB153DBC" ma:contentTypeVersion="13" ma:contentTypeDescription="Create a new document." ma:contentTypeScope="" ma:versionID="3360de65fe3187b5869aa9c4f35ce3af">
   <xsd:schema xmlns:xsd="http://www.w3.org/2001/XMLSchema" xmlns:xs="http://www.w3.org/2001/XMLSchema" xmlns:p="http://schemas.microsoft.com/office/2006/metadata/properties" xmlns:ns3="f1efed50-0187-4199-a8fb-f69a59015514" xmlns:ns4="6c7e51ff-9bfe-4e38-a363-8394947064be" targetNamespace="http://schemas.microsoft.com/office/2006/metadata/properties" ma:root="true" ma:fieldsID="e2603687fe103a5c30861f1e00554c56" ns3:_="" ns4:_="">
     <xsd:import namespace="f1efed50-0187-4199-a8fb-f69a59015514"/>
@@ -10082,22 +10076,24 @@
 </ct:contentTypeSchema>
 </file>
 
-<file path=customXml/item2.xml><?xml version="1.0" encoding="utf-8"?>
-<?mso-contentType ?>
-<FormTemplates xmlns="http://schemas.microsoft.com/sharepoint/v3/contenttype/forms">
-  <Display>DocumentLibraryForm</Display>
-  <Edit>DocumentLibraryForm</Edit>
-  <New>DocumentLibraryForm</New>
-</FormTemplates>
+<file path=customXml/itemProps1.xml><?xml version="1.0" encoding="utf-8"?>
+<ds:datastoreItem xmlns:ds="http://schemas.openxmlformats.org/officeDocument/2006/customXml" ds:itemID="{7D527526-3120-46F4-BC64-C0C84305D00B}">
+  <ds:schemaRefs>
+    <ds:schemaRef ds:uri="http://schemas.microsoft.com/office/2006/metadata/properties"/>
+    <ds:schemaRef ds:uri="http://schemas.microsoft.com/office/infopath/2007/PartnerControls"/>
+  </ds:schemaRefs>
+</ds:datastoreItem>
 </file>
 
-<file path=customXml/item3.xml><?xml version="1.0" encoding="utf-8"?>
-<p:properties xmlns:p="http://schemas.microsoft.com/office/2006/metadata/properties" xmlns:xsi="http://www.w3.org/2001/XMLSchema-instance" xmlns:pc="http://schemas.microsoft.com/office/infopath/2007/PartnerControls">
-  <documentManagement/>
-</p:properties>
+<file path=customXml/itemProps2.xml><?xml version="1.0" encoding="utf-8"?>
+<ds:datastoreItem xmlns:ds="http://schemas.openxmlformats.org/officeDocument/2006/customXml" ds:itemID="{0B4DFEFF-A0FD-4B94-B1FD-010FA5C629BA}">
+  <ds:schemaRefs>
+    <ds:schemaRef ds:uri="http://schemas.microsoft.com/sharepoint/v3/contenttype/forms"/>
+  </ds:schemaRefs>
+</ds:datastoreItem>
 </file>
 
-<file path=customXml/itemProps1.xml><?xml version="1.0" encoding="utf-8"?>
+<file path=customXml/itemProps3.xml><?xml version="1.0" encoding="utf-8"?>
 <ds:datastoreItem xmlns:ds="http://schemas.openxmlformats.org/officeDocument/2006/customXml" ds:itemID="{A9D64265-C2EB-4CED-A615-5062E2C34F99}">
   <ds:schemaRefs>
     <ds:schemaRef ds:uri="http://schemas.microsoft.com/office/2006/metadata/contentType"/>
@@ -10114,21 +10110,4 @@
     <ds:schemaRef ds:uri="http://schemas.microsoft.com/internal/obd"/>
   </ds:schemaRefs>
 </ds:datastoreItem>
-</file>
-
-<file path=customXml/itemProps2.xml><?xml version="1.0" encoding="utf-8"?>
-<ds:datastoreItem xmlns:ds="http://schemas.openxmlformats.org/officeDocument/2006/customXml" ds:itemID="{0B4DFEFF-A0FD-4B94-B1FD-010FA5C629BA}">
-  <ds:schemaRefs>
-    <ds:schemaRef ds:uri="http://schemas.microsoft.com/sharepoint/v3/contenttype/forms"/>
-  </ds:schemaRefs>
-</ds:datastoreItem>
-</file>
-
-<file path=customXml/itemProps3.xml><?xml version="1.0" encoding="utf-8"?>
-<ds:datastoreItem xmlns:ds="http://schemas.openxmlformats.org/officeDocument/2006/customXml" ds:itemID="{7D527526-3120-46F4-BC64-C0C84305D00B}">
-  <ds:schemaRefs>
-    <ds:schemaRef ds:uri="http://schemas.microsoft.com/office/2006/metadata/properties"/>
-    <ds:schemaRef ds:uri="http://schemas.microsoft.com/office/infopath/2007/PartnerControls"/>
-  </ds:schemaRefs>
-</ds:datastoreItem>
 </file>
</xml_diff>